<commit_message>
add assumptions and code for assumptions
</commit_message>
<xml_diff>
--- a/B2_idea 3/assignmentB2_idea3_report.docx
+++ b/B2_idea 3/assignmentB2_idea3_report.docx
@@ -1,6 +1,6 @@
 
 <file path=word/document.xml><?xml version="1.0" encoding="utf-8"?>
-<w:document xmlns:wpc="http://schemas.microsoft.com/office/word/2010/wordprocessingCanvas" xmlns:cx="http://schemas.microsoft.com/office/drawing/2014/chartex" xmlns:cx1="http://schemas.microsoft.com/office/drawing/2015/9/8/chartex" xmlns:cx2="http://schemas.microsoft.com/office/drawing/2015/10/21/chartex" xmlns:cx3="http://schemas.microsoft.com/office/drawing/2016/5/9/chartex" xmlns:cx4="http://schemas.microsoft.com/office/drawing/2016/5/10/chartex" xmlns:cx5="http://schemas.microsoft.com/office/drawing/2016/5/11/chartex" xmlns:cx6="http://schemas.microsoft.com/office/drawing/2016/5/12/chartex" xmlns:cx7="http://schemas.microsoft.com/office/drawing/2016/5/13/chartex" xmlns:cx8="http://schemas.microsoft.com/office/drawing/2016/5/14/chartex" xmlns:mc="http://schemas.openxmlformats.org/markup-compatibility/2006" xmlns:aink="http://schemas.microsoft.com/office/drawing/2016/ink" xmlns:am3d="http://schemas.microsoft.com/office/drawing/2017/model3d" xmlns:o="urn:schemas-microsoft-com:office:office" xmlns:oel="http://schemas.microsoft.com/office/2019/extlst" xmlns:r="http://schemas.openxmlformats.org/officeDocument/2006/relationships" xmlns:m="http://schemas.openxmlformats.org/officeDocument/2006/math" xmlns:v="urn:schemas-microsoft-com:vml" xmlns:wp14="http://schemas.microsoft.com/office/word/2010/wordprocessingDrawing" xmlns:wp="http://schemas.openxmlformats.org/drawingml/2006/wordprocessingDrawing" xmlns:w10="urn:schemas-microsoft-com:office:word" xmlns:w="http://schemas.openxmlformats.org/wordprocessingml/2006/main" xmlns:w14="http://schemas.microsoft.com/office/word/2010/wordml" xmlns:w15="http://schemas.microsoft.com/office/word/2012/wordml" xmlns:w16cex="http://schemas.microsoft.com/office/word/2018/wordml/cex" xmlns:w16cid="http://schemas.microsoft.com/office/word/2016/wordml/cid" xmlns:w16="http://schemas.microsoft.com/office/word/2018/wordml" xmlns:w16sdtdh="http://schemas.microsoft.com/office/word/2020/wordml/sdtdatahash" xmlns:w16se="http://schemas.microsoft.com/office/word/2015/wordml/symex" xmlns:wpg="http://schemas.microsoft.com/office/word/2010/wordprocessingGroup" xmlns:wpi="http://schemas.microsoft.com/office/word/2010/wordprocessingInk" xmlns:wne="http://schemas.microsoft.com/office/word/2006/wordml" xmlns:wps="http://schemas.microsoft.com/office/word/2010/wordprocessingShape" mc:Ignorable="w14 w15 w16se w16cid w16 w16cex w16sdtdh wp14">
+<w:document xmlns:wpc="http://schemas.microsoft.com/office/word/2010/wordprocessingCanvas" xmlns:cx="http://schemas.microsoft.com/office/drawing/2014/chartex" xmlns:cx1="http://schemas.microsoft.com/office/drawing/2015/9/8/chartex" xmlns:cx2="http://schemas.microsoft.com/office/drawing/2015/10/21/chartex" xmlns:cx3="http://schemas.microsoft.com/office/drawing/2016/5/9/chartex" xmlns:cx4="http://schemas.microsoft.com/office/drawing/2016/5/10/chartex" xmlns:cx5="http://schemas.microsoft.com/office/drawing/2016/5/11/chartex" xmlns:cx6="http://schemas.microsoft.com/office/drawing/2016/5/12/chartex" xmlns:cx7="http://schemas.microsoft.com/office/drawing/2016/5/13/chartex" xmlns:cx8="http://schemas.microsoft.com/office/drawing/2016/5/14/chartex" xmlns:mc="http://schemas.openxmlformats.org/markup-compatibility/2006" xmlns:aink="http://schemas.microsoft.com/office/drawing/2016/ink" xmlns:am3d="http://schemas.microsoft.com/office/drawing/2017/model3d" xmlns:o="urn:schemas-microsoft-com:office:office" xmlns:r="http://schemas.openxmlformats.org/officeDocument/2006/relationships" xmlns:m="http://schemas.openxmlformats.org/officeDocument/2006/math" xmlns:v="urn:schemas-microsoft-com:vml" xmlns:wp14="http://schemas.microsoft.com/office/word/2010/wordprocessingDrawing" xmlns:wp="http://schemas.openxmlformats.org/drawingml/2006/wordprocessingDrawing" xmlns:w10="urn:schemas-microsoft-com:office:word" xmlns:w="http://schemas.openxmlformats.org/wordprocessingml/2006/main" xmlns:w14="http://schemas.microsoft.com/office/word/2010/wordml" xmlns:w15="http://schemas.microsoft.com/office/word/2012/wordml" xmlns:w16cex="http://schemas.microsoft.com/office/word/2018/wordml/cex" xmlns:w16cid="http://schemas.microsoft.com/office/word/2016/wordml/cid" xmlns:w16="http://schemas.microsoft.com/office/word/2018/wordml" xmlns:w16sdtdh="http://schemas.microsoft.com/office/word/2020/wordml/sdtdatahash" xmlns:w16se="http://schemas.microsoft.com/office/word/2015/wordml/symex" xmlns:wpg="http://schemas.microsoft.com/office/word/2010/wordprocessingGroup" xmlns:wpi="http://schemas.microsoft.com/office/word/2010/wordprocessingInk" xmlns:wne="http://schemas.microsoft.com/office/word/2006/wordml" xmlns:wps="http://schemas.microsoft.com/office/word/2010/wordprocessingShape" mc:Ignorable="w14 w15 w16se w16cid w16 w16cex w16sdtdh wp14">
   <w:body>
     <w:p>
       <w:pPr>
@@ -48,15 +48,7 @@
         <w:pStyle w:val="Geenafstand"/>
       </w:pPr>
       <w:r>
-        <w:t xml:space="preserve">This research was conducted </w:t>
-      </w:r>
-      <w:proofErr w:type="gramStart"/>
-      <w:r>
-        <w:t>in order to</w:t>
-      </w:r>
-      <w:proofErr w:type="gramEnd"/>
-      <w:r>
-        <w:t xml:space="preserve"> find out to what extend people’s relative rank affects their brand loyalty and to what extend this </w:t>
+        <w:t xml:space="preserve">This research was conducted in order to find out to what extend people’s relative rank affects their brand loyalty and to what extend this </w:t>
       </w:r>
       <w:r>
         <w:t xml:space="preserve">effect </w:t>
@@ -248,7 +240,7 @@
               </wp:anchor>
             </w:drawing>
           </mc:Choice>
-          <mc:Fallback>
+          <mc:Fallback xmlns:oel="http://schemas.microsoft.com/office/2019/extlst">
             <w:pict>
               <v:shapetype w14:anchorId="3AA7EA0A" id="_x0000_t32" coordsize="21600,21600" o:spt="32" o:oned="t" path="m,l21600,21600e" filled="f">
                 <v:path arrowok="t" fillok="f" o:connecttype="none"/>
@@ -328,7 +320,7 @@
               </wp:anchor>
             </w:drawing>
           </mc:Choice>
-          <mc:Fallback>
+          <mc:Fallback xmlns:oel="http://schemas.microsoft.com/office/2019/extlst">
             <w:pict>
               <v:shape w14:anchorId="691A23A0" id="Rechte verbindingslijn met pijl 13" o:spid="_x0000_s1026" type="#_x0000_t32" style="position:absolute;margin-left:111.85pt;margin-top:26.95pt;width:214.05pt;height:0;z-index:251671552;visibility:visible;mso-wrap-style:square;mso-wrap-distance-left:9pt;mso-wrap-distance-top:0;mso-wrap-distance-right:9pt;mso-wrap-distance-bottom:0;mso-position-horizontal:absolute;mso-position-horizontal-relative:text;mso-position-vertical:absolute;mso-position-vertical-relative:text" o:gfxdata="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" strokecolor="black [3213]" strokeweight=".5pt">
                 <v:stroke endarrow="block" joinstyle="miter"/>
@@ -517,9 +509,6 @@
                             <w:r>
                               <w:t xml:space="preserve"> </w:t>
                             </w:r>
-                            <w:r>
-                              <w:t>(manipulated by message)</w:t>
-                            </w:r>
                           </w:p>
                         </w:txbxContent>
                       </wps:txbx>
@@ -562,9 +551,6 @@
                       <w:r>
                         <w:t xml:space="preserve"> </w:t>
                       </w:r>
-                      <w:r>
-                        <w:t>(manipulated by message)</w:t>
-                      </w:r>
                     </w:p>
                   </w:txbxContent>
                 </v:textbox>
@@ -619,13 +605,8 @@
         <w:t xml:space="preserve">, </w:t>
       </w:r>
       <w:r>
-        <w:t xml:space="preserve">their answers were </w:t>
-      </w:r>
-      <w:proofErr w:type="gramStart"/>
-      <w:r>
-        <w:t>anonymous</w:t>
-      </w:r>
-      <w:proofErr w:type="gramEnd"/>
+        <w:t>their answers were anonymous</w:t>
+      </w:r>
       <w:r>
         <w:t xml:space="preserve"> and their participation was completely voluntarily</w:t>
       </w:r>
@@ -639,15 +620,7 @@
         <w:t xml:space="preserve">, </w:t>
       </w:r>
       <w:r>
-        <w:t xml:space="preserve">the participants were asked which product (choice between coffee, </w:t>
-      </w:r>
-      <w:proofErr w:type="gramStart"/>
-      <w:r>
-        <w:t>cola</w:t>
-      </w:r>
-      <w:proofErr w:type="gramEnd"/>
-      <w:r>
-        <w:t xml:space="preserve"> and tea) they buy the most frequently. </w:t>
+        <w:t xml:space="preserve">the participants were asked which product (choice between coffee, cola and tea) they buy the most frequently. </w:t>
       </w:r>
       <w:r>
         <w:t xml:space="preserve">Second, </w:t>
@@ -665,15 +638,7 @@
         <w:t>to indicate how often they buy the brand they had mentioned in the earlier question compared to other people who buy that brand, where 0 = “I’m at the very bottom”, 50 = “I’m exactly average”, and 100 = “I’m at the very top”.</w:t>
       </w:r>
       <w:r>
-        <w:t xml:space="preserve"> After this question half of the participants receive a message which shows them the following message: “Our research finds that people typically underestimate this: Their actual position is on average some 20 points higher. </w:t>
-      </w:r>
-      <w:proofErr w:type="gramStart"/>
-      <w:r>
-        <w:t>So</w:t>
-      </w:r>
-      <w:proofErr w:type="gramEnd"/>
-      <w:r>
-        <w:t xml:space="preserve"> someone who thought they are somewhere at the bottom 35%, are actually in 55</w:t>
+        <w:t xml:space="preserve"> After this question half of the participants receive a message which shows them the following message: “Our research finds that people typically underestimate this: Their actual position is on average some 20 points higher. So someone who thought they are somewhere at the bottom 35%, are actually in 55</w:t>
       </w:r>
       <w:r>
         <w:rPr>
@@ -682,15 +647,7 @@
         <w:t>th</w:t>
       </w:r>
       <w:r>
-        <w:t xml:space="preserve"> percentile. Someone who thinks they are in the top 40%, are </w:t>
-      </w:r>
-      <w:proofErr w:type="gramStart"/>
-      <w:r>
-        <w:t>actually likely</w:t>
-      </w:r>
-      <w:proofErr w:type="gramEnd"/>
-      <w:r>
-        <w:t xml:space="preserve"> in the top 20%”.</w:t>
+        <w:t xml:space="preserve"> percentile. Someone who thinks they are in the top 40%, are actually likely in the top 20%”.</w:t>
       </w:r>
       <w:r>
         <w:t xml:space="preserve"> </w:t>
@@ -699,58 +656,16 @@
         <w:t xml:space="preserve">The goal of this message is manipulating people’s perceived relative rank such that they think their relative rank is higher than they did before. </w:t>
       </w:r>
       <w:r>
-        <w:t xml:space="preserve">Fourth, the participants are asked how loyal they feel to the before named brand and if they are likely to switch brands </w:t>
-      </w:r>
-      <w:proofErr w:type="gramStart"/>
-      <w:r>
-        <w:t>in the near future</w:t>
-      </w:r>
-      <w:proofErr w:type="gramEnd"/>
-      <w:r>
-        <w:t xml:space="preserve">. </w:t>
+        <w:t xml:space="preserve">Fourth, the participants are asked how loyal they feel to the before named brand and if they are likely to switch brands in the near future. </w:t>
       </w:r>
       <w:r>
         <w:t xml:space="preserve">Lastly, to determine whether a respondent has a high or low need for uniqueness, the participants are asked to answer statements that would indicate need for uniqueness. They can indicate to what extend they agree or disagree with a statement on a 7-point </w:t>
       </w:r>
-      <w:proofErr w:type="spellStart"/>
-      <w:r>
-        <w:t>likert</w:t>
-      </w:r>
-      <w:proofErr w:type="spellEnd"/>
-      <w:r>
-        <w:t xml:space="preserve">-scale (where -3 = “Strongly disagree”, 0 = “Neutral” and 3 = “strongly agree”). </w:t>
-      </w:r>
-      <w:r>
-        <w:t xml:space="preserve">The questions allow us to compare the </w:t>
-      </w:r>
-      <w:r>
-        <w:t xml:space="preserve">loyalty and likelihood to switch of the </w:t>
-      </w:r>
-      <w:r>
-        <w:t>group who has received the information that people typically underestimate themselves</w:t>
-      </w:r>
-      <w:r>
-        <w:t>,</w:t>
-      </w:r>
-      <w:r>
-        <w:t xml:space="preserve"> to the group that didn’t</w:t>
-      </w:r>
-      <w:r>
-        <w:t xml:space="preserve"> receive this information</w:t>
-      </w:r>
-      <w:r>
-        <w:t>.</w:t>
-      </w:r>
-      <w:r>
-        <w:t xml:space="preserve"> </w:t>
-      </w:r>
-      <w:proofErr w:type="gramStart"/>
-      <w:r>
-        <w:t>Also</w:t>
-      </w:r>
-      <w:proofErr w:type="gramEnd"/>
-      <w:r>
-        <w:t xml:space="preserve"> </w:t>
+      <w:r>
+        <w:t>Likert</w:t>
+      </w:r>
+      <w:r>
+        <w:t xml:space="preserve">-scale (where -3 = “Strongly disagree”, 0 = “Neutral” and 3 = “strongly agree”). Also </w:t>
       </w:r>
       <w:r>
         <w:t xml:space="preserve">the gender and age of the participants were collected with the survey which allows us to also make distinctions between gender and age in more advanced conceptual models. </w:t>
@@ -800,6 +715,106 @@
       <w:pPr>
         <w:pStyle w:val="Geenafstand"/>
       </w:pPr>
+      <w:r>
+        <w:t xml:space="preserve">Before interpreting the results of the regression analysis, </w:t>
+      </w:r>
+      <w:r>
+        <w:t>the model assumptions were checked</w:t>
+      </w:r>
+      <w:r>
+        <w:t>.</w:t>
+      </w:r>
+      <w:r>
+        <w:t xml:space="preserve"> </w:t>
+      </w:r>
+      <w:r>
+        <w:t>All</w:t>
+      </w:r>
+      <w:r>
+        <w:t xml:space="preserve"> assumptions </w:t>
+      </w:r>
+      <w:r>
+        <w:t>were</w:t>
+      </w:r>
+      <w:r>
+        <w:t xml:space="preserve"> checked using a visual inspection</w:t>
+      </w:r>
+      <w:r>
+        <w:t>.</w:t>
+      </w:r>
+      <w:r>
+        <w:t xml:space="preserve"> </w:t>
+      </w:r>
+      <w:r>
+        <w:t xml:space="preserve">It is assumed that the observations are independent because the respondents could only participate once and the observations are not in </w:t>
+      </w:r>
+      <w:r>
+        <w:lastRenderedPageBreak/>
+        <w:t>any way linked to each other</w:t>
+      </w:r>
+      <w:r>
+        <w:t xml:space="preserve">. </w:t>
+      </w:r>
+      <w:r>
+        <w:t>Another assumption is that the</w:t>
+      </w:r>
+      <w:r>
+        <w:t xml:space="preserve"> variance across observations should be equal, if not this could affect the standard errors. </w:t>
+      </w:r>
+      <w:r>
+        <w:t>The plot of the</w:t>
+      </w:r>
+      <w:r>
+        <w:t xml:space="preserve"> standardized residuals for all fitted values shows that the assumption of homoskedasticity is not met</w:t>
+      </w:r>
+      <w:r>
+        <w:t xml:space="preserve"> because there is a clear pattern in the error values</w:t>
+      </w:r>
+      <w:r>
+        <w:t xml:space="preserve">. (PROBLEM? YES/NO? </w:t>
+      </w:r>
+      <w:r>
+        <w:sym w:font="Wingdings" w:char="F0E0"/>
+      </w:r>
+      <w:r>
+        <w:t xml:space="preserve"> </w:t>
+      </w:r>
+      <w:r>
+        <w:t>We can add covariates or take the natural logarithm</w:t>
+      </w:r>
+      <w:r>
+        <w:t>)</w:t>
+      </w:r>
+      <w:r>
+        <w:t xml:space="preserve">. </w:t>
+      </w:r>
+      <w:r>
+        <w:t>Also the assumption of linearity is not met</w:t>
+      </w:r>
+      <w:r>
+        <w:t>, which affects the estimates and the standard errors</w:t>
+      </w:r>
+      <w:r>
+        <w:t xml:space="preserve">(PROBLEM? YES/NO? </w:t>
+      </w:r>
+      <w:r>
+        <w:sym w:font="Wingdings" w:char="F0E0"/>
+      </w:r>
+      <w:r>
+        <w:t xml:space="preserve"> We can </w:t>
+      </w:r>
+      <w:r>
+        <w:t>include a non-linear relationship</w:t>
+      </w:r>
+      <w:r>
+        <w:t xml:space="preserve"> or take the natural logarithm)</w:t>
+      </w:r>
+      <w:r>
+        <w:t xml:space="preserve">. The residuals vs. fitted plot shows that the residuals do not randomly bounce around the zero line. </w:t>
+      </w:r>
+      <w:r>
+        <w:t xml:space="preserve">Due to the sample size the assumption considering normal distribution of the residuals, does not necessarily have to be met.  </w:t>
+      </w:r>
     </w:p>
     <w:p>
       <w:pPr>

</xml_diff>